<commit_message>
termino de actualizar main
</commit_message>
<xml_diff>
--- a/Documentacion/Historias de Usuario/Historia de usuario.docx
+++ b/Documentacion/Historias de Usuario/Historia de usuario.docx
@@ -4,7 +4,7 @@
   <w:body>
     <w:tbl>
       <w:tblPr>
-        <w:tblpPr w:leftFromText="141" w:rightFromText="141" w:vertAnchor="page" w:horzAnchor="margin" w:tblpXSpec="center" w:tblpY="2197"/>
+        <w:tblpPr w:leftFromText="141" w:rightFromText="141" w:vertAnchor="page" w:horzAnchor="margin" w:tblpXSpec="center" w:tblpY="2926"/>
         <w:tblW w:w="8359" w:type="dxa"/>
         <w:tblCellMar>
           <w:left w:w="70" w:type="dxa"/>
@@ -587,16 +587,6 @@
           <w:szCs w:val="24"/>
         </w:rPr>
       </w:pPr>
-      <w:r>
-        <w:rPr>
-          <w:b/>
-          <w:bCs/>
-          <w:sz w:val="24"/>
-          <w:szCs w:val="24"/>
-          <w:highlight w:val="yellow"/>
-        </w:rPr>
-        <w:t>Nota aclaratoria: Todo lo que se encuentre subrayado en amarrillo, será un plus.</w:t>
-      </w:r>
     </w:p>
     <w:p>
       <w:pPr>
@@ -608,6 +598,16 @@
           <w:szCs w:val="24"/>
         </w:rPr>
       </w:pPr>
+      <w:r>
+        <w:rPr>
+          <w:b/>
+          <w:bCs/>
+          <w:sz w:val="24"/>
+          <w:szCs w:val="24"/>
+          <w:highlight w:val="yellow"/>
+        </w:rPr>
+        <w:t>Nota aclaratoria: Todo lo que se encuentre subrayado en amarrillo, será un plus.</w:t>
+      </w:r>
     </w:p>
     <w:p/>
     <w:p/>
@@ -1325,7 +1325,6 @@
                 <w:szCs w:val="24"/>
                 <w:lang w:eastAsia="es-CO"/>
               </w:rPr>
-              <w:lastRenderedPageBreak/>
               <w:t>Historia de usuario</w:t>
             </w:r>
           </w:p>
@@ -1984,7 +1983,7 @@
                 <w:szCs w:val="24"/>
                 <w:lang w:eastAsia="es-CO"/>
               </w:rPr>
-              <w:t>Ver Mascota Perdida</w:t>
+              <w:t>Ver anuncios (Home)</w:t>
             </w:r>
           </w:p>
         </w:tc>
@@ -2204,7 +2203,7 @@
                 <w:szCs w:val="24"/>
                 <w:lang w:eastAsia="es-CO"/>
               </w:rPr>
-              <w:t>Quiero ver los detalles de una mascota seleccionada para tener más información para localizarla.</w:t>
+              <w:t>Quiero ver los anuncios de mascotas perdidas donde pueda acceder para tener más información.</w:t>
             </w:r>
           </w:p>
         </w:tc>
@@ -2279,7 +2278,17 @@
                 <w:szCs w:val="24"/>
                 <w:lang w:eastAsia="es-CO"/>
               </w:rPr>
-              <w:t xml:space="preserve">Se debe mostrar: Imagen de la mascota </w:t>
+              <w:t xml:space="preserve">Se debe mostrar: </w:t>
+            </w:r>
+            <w:r>
+              <w:rPr>
+                <w:rFonts w:ascii="Calibri" w:eastAsia="Times New Roman" w:hAnsi="Calibri" w:cs="Calibri"/>
+                <w:color w:val="000000"/>
+                <w:sz w:val="24"/>
+                <w:szCs w:val="24"/>
+                <w:lang w:eastAsia="es-CO"/>
+              </w:rPr>
+              <w:t>Tarjetas de anuncios con imagen y nombre de la mascota</w:t>
             </w:r>
           </w:p>
           <w:p>
@@ -2306,7 +2315,17 @@
                 <w:szCs w:val="24"/>
                 <w:lang w:eastAsia="es-CO"/>
               </w:rPr>
-              <w:t>Una breve descripción de la mascota como nombre y dueño de la mascota</w:t>
+              <w:t xml:space="preserve">Una breve descripción </w:t>
+            </w:r>
+            <w:r>
+              <w:rPr>
+                <w:rFonts w:ascii="Calibri" w:eastAsia="Times New Roman" w:hAnsi="Calibri" w:cs="Calibri"/>
+                <w:color w:val="000000"/>
+                <w:sz w:val="24"/>
+                <w:szCs w:val="24"/>
+                <w:lang w:eastAsia="es-CO"/>
+              </w:rPr>
+              <w:t>sobre la mascota</w:t>
             </w:r>
           </w:p>
           <w:p>
@@ -2461,7 +2480,6 @@
                 <w:szCs w:val="24"/>
                 <w:lang w:eastAsia="es-CO"/>
               </w:rPr>
-              <w:lastRenderedPageBreak/>
               <w:t>Historia de usuario</w:t>
             </w:r>
           </w:p>
@@ -3569,7 +3587,6 @@
           <w:szCs w:val="24"/>
           <w:highlight w:val="yellow"/>
         </w:rPr>
-        <w:lastRenderedPageBreak/>
         <w:t>HISTORIAS DE USUARIO PLUS</w:t>
       </w:r>
     </w:p>
@@ -4742,7 +4759,6 @@
                 <w:highlight w:val="yellow"/>
                 <w:lang w:eastAsia="es-CO"/>
               </w:rPr>
-              <w:lastRenderedPageBreak/>
               <w:t>Historia de usuario</w:t>
             </w:r>
           </w:p>

</xml_diff>